<commit_message>
adds current cv in word format (german)
</commit_message>
<xml_diff>
--- a/Developer Portfolio - Stephan Wels (english).docx
+++ b/Developer Portfolio - Stephan Wels (english).docx
@@ -2853,6 +2853,7 @@
           <w:noProof/>
           <w:sz w:val="28"/>
           <w:szCs w:val="28"/>
+          <w:lang w:val="en-US"/>
         </w:rPr>
       </w:pPr>
     </w:p>
@@ -3208,6 +3209,8 @@
             <w:r>
               <w:rPr>
                 <w:rFonts w:asciiTheme="minorHAnsi" w:hAnsiTheme="minorHAnsi" w:cstheme="minorHAnsi"/>
+                <w:i/>
+                <w:iCs/>
                 <w:lang w:val="en-US"/>
               </w:rPr>
               <w:t>Build an online shop to sell and rent charge points (</w:t>
@@ -3216,6 +3219,8 @@
             <w:r>
               <w:rPr>
                 <w:rFonts w:asciiTheme="minorHAnsi" w:hAnsiTheme="minorHAnsi" w:cstheme="minorHAnsi"/>
+                <w:i/>
+                <w:iCs/>
                 <w:lang w:val="en-US"/>
               </w:rPr>
               <w:t>wallboxes</w:t>
@@ -3224,6 +3229,8 @@
             <w:r>
               <w:rPr>
                 <w:rFonts w:asciiTheme="minorHAnsi" w:hAnsiTheme="minorHAnsi" w:cstheme="minorHAnsi"/>
+                <w:i/>
+                <w:iCs/>
                 <w:lang w:val="en-US"/>
               </w:rPr>
               <w:t xml:space="preserve">) for electric vehicles. Build IOT utilities to manage </w:t>
@@ -3232,6 +3239,8 @@
             <w:r>
               <w:rPr>
                 <w:rFonts w:asciiTheme="minorHAnsi" w:hAnsiTheme="minorHAnsi" w:cstheme="minorHAnsi"/>
+                <w:i/>
+                <w:iCs/>
                 <w:lang w:val="en-US"/>
               </w:rPr>
               <w:t>wallbox</w:t>
@@ -3240,6 +3249,8 @@
             <w:r>
               <w:rPr>
                 <w:rFonts w:asciiTheme="minorHAnsi" w:hAnsiTheme="minorHAnsi" w:cstheme="minorHAnsi"/>
+                <w:i/>
+                <w:iCs/>
                 <w:lang w:val="en-US"/>
               </w:rPr>
               <w:t xml:space="preserve"> stock and flash firmware updates in the warehouse and in the field.</w:t>
@@ -3665,16 +3676,7 @@
                 <w:szCs w:val="16"/>
                 <w:lang w:val="en-US"/>
               </w:rPr>
-              <w:t xml:space="preserve">// </w:t>
-            </w:r>
-            <w:r>
-              <w:rPr>
-                <w:rFonts w:asciiTheme="minorHAnsi" w:hAnsiTheme="minorHAnsi" w:cstheme="minorHAnsi"/>
-                <w:sz w:val="16"/>
-                <w:szCs w:val="16"/>
-                <w:lang w:val="en-US"/>
-              </w:rPr>
-              <w:t>FRONTEND</w:t>
+              <w:t>// FRONTEND</w:t>
             </w:r>
           </w:p>
         </w:tc>
@@ -3979,16 +3981,7 @@
                 <w:szCs w:val="16"/>
                 <w:lang w:val="en-US"/>
               </w:rPr>
-              <w:t xml:space="preserve"> </w:t>
-            </w:r>
-            <w:r>
-              <w:rPr>
-                <w:rFonts w:asciiTheme="minorHAnsi" w:hAnsiTheme="minorHAnsi" w:cstheme="minorHAnsi"/>
-                <w:sz w:val="16"/>
-                <w:szCs w:val="16"/>
-                <w:lang w:val="en-US"/>
-              </w:rPr>
-              <w:t>01/2021 - 12/2021 //</w:t>
+              <w:t xml:space="preserve"> 01/2021 - 12/2021 //</w:t>
             </w:r>
             <w:r>
               <w:rPr>
@@ -4126,6 +4119,8 @@
             <w:r>
               <w:rPr>
                 <w:rFonts w:asciiTheme="minorHAnsi" w:hAnsiTheme="minorHAnsi" w:cstheme="minorHAnsi"/>
+                <w:i/>
+                <w:iCs/>
                 <w:lang w:val="en-US"/>
               </w:rPr>
               <w:t>Sell electricity tariffs as a bundle add-on product for a photovoltaic system rental company. The whole process should seamlessly integrate with the core business whilst being as loosely coupled to the existing system as possible.</w:t>
@@ -4896,6 +4891,8 @@
             <w:r>
               <w:rPr>
                 <w:rFonts w:asciiTheme="minorHAnsi" w:hAnsiTheme="minorHAnsi" w:cstheme="minorHAnsi"/>
+                <w:i/>
+                <w:iCs/>
                 <w:lang w:val="en-US"/>
               </w:rPr>
               <w:t>Rebuilt the Access-based asset management software to support complex reporting scenarios, fine-grained auditability and improved user experience.</w:t>
@@ -5038,7 +5035,23 @@
                 <w:rFonts w:asciiTheme="minorHAnsi" w:hAnsiTheme="minorHAnsi" w:cstheme="minorHAnsi"/>
                 <w:lang w:val="en-US"/>
               </w:rPr>
-              <w:t>* Enabling the young, highly motivated and fully committed team in architecture decisions</w:t>
+              <w:t xml:space="preserve">* Enabling the young, highly </w:t>
+            </w:r>
+            <w:proofErr w:type="gramStart"/>
+            <w:r>
+              <w:rPr>
+                <w:rFonts w:asciiTheme="minorHAnsi" w:hAnsiTheme="minorHAnsi" w:cstheme="minorHAnsi"/>
+                <w:lang w:val="en-US"/>
+              </w:rPr>
+              <w:t>motivated</w:t>
+            </w:r>
+            <w:proofErr w:type="gramEnd"/>
+            <w:r>
+              <w:rPr>
+                <w:rFonts w:asciiTheme="minorHAnsi" w:hAnsiTheme="minorHAnsi" w:cstheme="minorHAnsi"/>
+                <w:lang w:val="en-US"/>
+              </w:rPr>
+              <w:t xml:space="preserve"> and fully committed team in architecture decisions</w:t>
             </w:r>
           </w:p>
           <w:p>
@@ -5627,6 +5640,8 @@
             <w:r>
               <w:rPr>
                 <w:rFonts w:asciiTheme="minorHAnsi" w:hAnsiTheme="minorHAnsi" w:cstheme="minorHAnsi"/>
+                <w:i/>
+                <w:iCs/>
                 <w:lang w:val="en-US"/>
               </w:rPr>
               <w:t>Reverse engineer the legacy database model with decades of history and prepare and develop a migration strategy to the new schema.</w:t>
@@ -6365,6 +6380,8 @@
             <w:r>
               <w:rPr>
                 <w:rFonts w:asciiTheme="minorHAnsi" w:hAnsiTheme="minorHAnsi" w:cstheme="minorHAnsi"/>
+                <w:i/>
+                <w:iCs/>
                 <w:lang w:val="en-US"/>
               </w:rPr>
               <w:t xml:space="preserve">Rebuilt the existing ERP system from the ground up ensuring future expandability of the system as a whole, in </w:t>
@@ -6373,6 +6390,8 @@
             <w:r>
               <w:rPr>
                 <w:rFonts w:asciiTheme="minorHAnsi" w:hAnsiTheme="minorHAnsi" w:cstheme="minorHAnsi"/>
+                <w:i/>
+                <w:iCs/>
                 <w:lang w:val="en-US"/>
               </w:rPr>
               <w:t>order  to</w:t>
@@ -6381,6 +6400,8 @@
             <w:r>
               <w:rPr>
                 <w:rFonts w:asciiTheme="minorHAnsi" w:hAnsiTheme="minorHAnsi" w:cstheme="minorHAnsi"/>
+                <w:i/>
+                <w:iCs/>
                 <w:lang w:val="en-US"/>
               </w:rPr>
               <w:t xml:space="preserve"> keep the client at the forefront of future industry specific innovations.</w:t>
@@ -7137,6 +7158,8 @@
             <w:r>
               <w:rPr>
                 <w:rFonts w:asciiTheme="minorHAnsi" w:hAnsiTheme="minorHAnsi" w:cstheme="minorHAnsi"/>
+                <w:i/>
+                <w:iCs/>
                 <w:lang w:val="en-US"/>
               </w:rPr>
               <w:t>Facilitate the client’s strategy to map previously in-house designed business logic using COTS software. Then help to shift the client’s in-house design resources to focus on redeveloping market differentiating solutions based on an event based microservice architecture.</w:t>
@@ -7835,6 +7858,8 @@
             <w:r>
               <w:rPr>
                 <w:rFonts w:asciiTheme="minorHAnsi" w:hAnsiTheme="minorHAnsi" w:cstheme="minorHAnsi"/>
+                <w:i/>
+                <w:iCs/>
                 <w:lang w:val="en-US"/>
               </w:rPr>
               <w:t>Deliver an MVP for a direct B2C insurance as a test balloon for a large B2B insurance group. The MVP must facilitate the entire car insurance application process and pass on the collected data to the company's existing internal backend system.</w:t>
@@ -8266,14 +8291,7 @@
                 <w:rFonts w:asciiTheme="minorHAnsi" w:hAnsiTheme="minorHAnsi" w:cstheme="minorHAnsi"/>
                 <w:lang w:val="en-US"/>
               </w:rPr>
-              <w:t xml:space="preserve">  </w:t>
-            </w:r>
-            <w:r>
-              <w:rPr>
-                <w:rFonts w:asciiTheme="minorHAnsi" w:hAnsiTheme="minorHAnsi" w:cstheme="minorHAnsi"/>
-                <w:lang w:val="en-US"/>
-              </w:rPr>
-              <w:t xml:space="preserve">  </w:t>
+              <w:t xml:space="preserve">    </w:t>
             </w:r>
             <w:r>
               <w:rPr>
@@ -8598,6 +8616,8 @@
             <w:r>
               <w:rPr>
                 <w:rFonts w:asciiTheme="minorHAnsi" w:hAnsiTheme="minorHAnsi" w:cstheme="minorHAnsi"/>
+                <w:i/>
+                <w:iCs/>
                 <w:lang w:val="en-US"/>
               </w:rPr>
               <w:t>Create a fully automated solution to link recipe ingredient lists to products available in a large grocery store. To increase visibility and the potential user base, make the solution available as a plugin component on cooperation partners' websites.</w:t>
@@ -9376,6 +9396,8 @@
             <w:r>
               <w:rPr>
                 <w:rFonts w:asciiTheme="minorHAnsi" w:hAnsiTheme="minorHAnsi" w:cstheme="minorHAnsi"/>
+                <w:i/>
+                <w:iCs/>
                 <w:lang w:val="en-US"/>
               </w:rPr>
               <w:t>Extract and re-implement the product search function of a monolithic legacy shop system for a large grocery retailer. Improver search results in terms of precision, recall and presentation. Then personalize the search results of each customer base on their shopping history.</w:t>
@@ -10010,7 +10032,25 @@
                 <w:bCs/>
                 <w:lang w:val="en-US"/>
               </w:rPr>
-              <w:t>Product Search</w:t>
+              <w:t>Online Wine</w:t>
+            </w:r>
+            <w:r>
+              <w:rPr>
+                <w:rFonts w:asciiTheme="minorHAnsi" w:hAnsiTheme="minorHAnsi" w:cstheme="minorHAnsi"/>
+                <w:b/>
+                <w:bCs/>
+                <w:lang w:val="en-US"/>
+              </w:rPr>
+              <w:t xml:space="preserve"> S</w:t>
+            </w:r>
+            <w:r>
+              <w:rPr>
+                <w:rFonts w:asciiTheme="minorHAnsi" w:hAnsiTheme="minorHAnsi" w:cstheme="minorHAnsi"/>
+                <w:b/>
+                <w:bCs/>
+                <w:lang w:val="en-US"/>
+              </w:rPr>
+              <w:t>hop</w:t>
             </w:r>
           </w:p>
         </w:tc>
@@ -10132,6 +10172,8 @@
             <w:r>
               <w:rPr>
                 <w:rFonts w:asciiTheme="minorHAnsi" w:hAnsiTheme="minorHAnsi" w:cstheme="minorHAnsi"/>
+                <w:i/>
+                <w:iCs/>
                 <w:lang w:val="en-US"/>
               </w:rPr>
               <w:t xml:space="preserve">Develop a standalone web shop to sell wine online and embed it into the existing infrastructure of the company including internal accounting and inventory management systems. Use </w:t>
@@ -10140,6 +10182,8 @@
             <w:r>
               <w:rPr>
                 <w:rFonts w:asciiTheme="minorHAnsi" w:hAnsiTheme="minorHAnsi" w:cstheme="minorHAnsi"/>
+                <w:i/>
+                <w:iCs/>
                 <w:lang w:val="en-US"/>
               </w:rPr>
               <w:t>commercetools</w:t>
@@ -10148,6 +10192,8 @@
             <w:r>
               <w:rPr>
                 <w:rFonts w:asciiTheme="minorHAnsi" w:hAnsiTheme="minorHAnsi" w:cstheme="minorHAnsi"/>
+                <w:i/>
+                <w:iCs/>
                 <w:lang w:val="en-US"/>
               </w:rPr>
               <w:t xml:space="preserve"> as the shop backend to evaluate it for the company's core business.</w:t>
@@ -10906,6 +10952,8 @@
             <w:r>
               <w:rPr>
                 <w:rFonts w:asciiTheme="minorHAnsi" w:hAnsiTheme="minorHAnsi" w:cstheme="minorHAnsi"/>
+                <w:i/>
+                <w:iCs/>
                 <w:lang w:val="en-US"/>
               </w:rPr>
               <w:t>Develop a unified data lake, in which all the data of the numerous data silos can be managed and made accessible for ad hoc analysis. The platform must ensure integrity of the data and provide the usual data cleansing and anonymization mechanisms.</w:t>
@@ -11198,21 +11246,7 @@
                 <w:rFonts w:asciiTheme="minorHAnsi" w:hAnsiTheme="minorHAnsi" w:cstheme="minorHAnsi"/>
                 <w:lang w:val="en-DE"/>
               </w:rPr>
-              <w:t>Spring Web Services, Spring Data JPA, Spring Data REST, REST-assured, J</w:t>
-            </w:r>
-            <w:r>
-              <w:rPr>
-                <w:rFonts w:asciiTheme="minorHAnsi" w:hAnsiTheme="minorHAnsi" w:cstheme="minorHAnsi"/>
-                <w:lang w:val="en-DE"/>
-              </w:rPr>
-              <w:t>u</w:t>
-            </w:r>
-            <w:r>
-              <w:rPr>
-                <w:rFonts w:asciiTheme="minorHAnsi" w:hAnsiTheme="minorHAnsi" w:cstheme="minorHAnsi"/>
-                <w:lang w:val="en-DE"/>
-              </w:rPr>
-              <w:t>nit</w:t>
+              <w:t>Spring Web Services, Spring Data JPA, Spring Data REST, REST-assured, Junit</w:t>
             </w:r>
           </w:p>
         </w:tc>
@@ -11556,6 +11590,8 @@
             <w:r>
               <w:rPr>
                 <w:rFonts w:asciiTheme="minorHAnsi" w:hAnsiTheme="minorHAnsi" w:cstheme="minorHAnsi"/>
+                <w:i/>
+                <w:iCs/>
                 <w:lang w:val="en-US"/>
               </w:rPr>
               <w:t>Facilitate the development process of clustering algorithms for extremely large and high dimensional datasets and their evaluation against each other.</w:t>
@@ -13791,6 +13827,7 @@
   <w:style w:type="character" w:default="1" w:styleId="DefaultParagraphFont">
     <w:name w:val="Default Paragraph Font"/>
     <w:uiPriority w:val="1"/>
+    <w:semiHidden/>
     <w:unhideWhenUsed/>
   </w:style>
   <w:style w:type="table" w:default="1" w:styleId="TableNormal">

</xml_diff>